<commit_message>
some optimizations on condition checking
</commit_message>
<xml_diff>
--- a/generated_docs/焊接工艺规程/GTS-AL1-100-43054.docx
+++ b/generated_docs/焊接工艺规程/GTS-AL1-100-43054.docx
@@ -1380,7 +1380,7 @@
             <w:r>
               <w:drawing>
                 <wp:inline xmlns:a="http://schemas.openxmlformats.org/drawingml/2006/main" xmlns:pic="http://schemas.openxmlformats.org/drawingml/2006/picture">
-                  <wp:extent cx="2462707" cy="1342176"/>
+                  <wp:extent cx="1710000" cy="1710000"/>
                   <wp:docPr id="1" name="Picture 1"/>
                   <wp:cNvGraphicFramePr>
                     <a:graphicFrameLocks noChangeAspect="1"/>
@@ -1401,7 +1401,7 @@
                         <pic:spPr>
                           <a:xfrm>
                             <a:off x="0" y="0"/>
-                            <a:ext cx="2462707" cy="1342176"/>
+                            <a:ext cx="1710000" cy="1710000"/>
                           </a:xfrm>
                           <a:prstGeom prst="rect"/>
                         </pic:spPr>
@@ -1535,7 +1535,7 @@
             <w:r>
               <w:drawing>
                 <wp:inline xmlns:a="http://schemas.openxmlformats.org/drawingml/2006/main" xmlns:pic="http://schemas.openxmlformats.org/drawingml/2006/picture">
-                  <wp:extent cx="2462707" cy="1567178"/>
+                  <wp:extent cx="1710000" cy="1710000"/>
                   <wp:docPr id="2" name="Picture 2"/>
                   <wp:cNvGraphicFramePr>
                     <a:graphicFrameLocks noChangeAspect="1"/>
@@ -1556,7 +1556,7 @@
                         <pic:spPr>
                           <a:xfrm>
                             <a:off x="0" y="0"/>
-                            <a:ext cx="2462707" cy="1567178"/>
+                            <a:ext cx="1710000" cy="1710000"/>
                           </a:xfrm>
                           <a:prstGeom prst="rect"/>
                         </pic:spPr>
@@ -3275,7 +3275,7 @@
               <w:rPr>
                 <w:rFonts w:hint="eastAsia"/>
               </w:rPr>
-              <w:t>2025-06-25</w:t>
+              <w:t>2025-07-01</w:t>
             </w:r>
           </w:p>
         </w:tc>
@@ -3304,7 +3304,7 @@
               <w:rPr>
                 <w:rFonts w:hint="eastAsia"/>
               </w:rPr>
-              <w:t>2025-06-25</w:t>
+              <w:t>2025-07-01</w:t>
             </w:r>
           </w:p>
         </w:tc>
@@ -3333,7 +3333,7 @@
               <w:rPr>
                 <w:rFonts w:hint="eastAsia"/>
               </w:rPr>
-              <w:t>2025-06-25</w:t>
+              <w:t>2025-07-01</w:t>
             </w:r>
           </w:p>
         </w:tc>
@@ -3362,7 +3362,7 @@
               <w:rPr>
                 <w:rFonts w:hint="eastAsia"/>
               </w:rPr>
-              <w:t>2025-06-25</w:t>
+              <w:t>2025-07-01</w:t>
             </w:r>
           </w:p>
         </w:tc>

</xml_diff>